<commit_message>
oprava  admin_dashboard + filtrovanie prac
</commit_message>
<xml_diff>
--- a/static/uploads/Struktura_a_text_pre_prezentaciu_na_temu.docx
+++ b/static/uploads/Struktura_a_text_pre_prezentaciu_na_temu.docx
@@ -55,90 +55,50 @@
     </w:p>
     <w:p>
       <w:pPr>
-        <w:numPr>
-          <w:ilvl w:val="0"/>
-          <w:numId w:val="1"/>
-        </w:numPr>
-      </w:pPr>
-      <w:r>
-        <w:rPr>
-          <w:b/>
-          <w:bCs/>
-        </w:rPr>
-        <w:t>Dátová vizualizácia</w:t>
-      </w:r>
-      <w:r>
-        <w:t xml:space="preserve"> pomáha trénerom a hráčom rýchlo analyzovať výkonnosť.</w:t>
-      </w:r>
-    </w:p>
-    <w:p>
-      <w:pPr>
-        <w:numPr>
-          <w:ilvl w:val="0"/>
-          <w:numId w:val="1"/>
-        </w:numPr>
-      </w:pPr>
-      <w:r>
-        <w:rPr>
-          <w:b/>
-          <w:bCs/>
-        </w:rPr>
-        <w:t>Identifikácia trendov a vzorcov</w:t>
-      </w:r>
-      <w:r>
-        <w:t>: Umožňuje rýchlo zistiť, čo funguje a čo nie.</w:t>
-      </w:r>
-    </w:p>
-    <w:p>
-      <w:pPr>
-        <w:numPr>
-          <w:ilvl w:val="0"/>
-          <w:numId w:val="1"/>
-        </w:numPr>
-      </w:pPr>
-      <w:r>
-        <w:rPr>
-          <w:b/>
-          <w:bCs/>
-        </w:rPr>
-        <w:t>Zvýšenie efektívnosti rozhodovania v reálnom čase</w:t>
-      </w:r>
-      <w:r>
-        <w:t>: Tréneri a analytici môžu prispôsobiť taktiku okamžite počas zápasu.</w:t>
-      </w:r>
-    </w:p>
-    <w:p>
-      <w:pPr>
-        <w:numPr>
-          <w:ilvl w:val="0"/>
-          <w:numId w:val="1"/>
-        </w:numPr>
-      </w:pPr>
-      <w:r>
-        <w:rPr>
-          <w:b/>
-          <w:bCs/>
-        </w:rPr>
-        <w:t>Zbieranie dát z rôznych zdrojov</w:t>
-      </w:r>
-      <w:r>
-        <w:t>: Technológie ako senzory na hráčoch, kamery, GPS systémy a ďalšie.</w:t>
-      </w:r>
-    </w:p>
-    <w:p>
-      <w:r>
-        <w:rPr>
-          <w:b/>
-          <w:bCs/>
-        </w:rPr>
-        <w:t>Význam vizualizácie</w:t>
-      </w:r>
-      <w:r>
-        <w:t>:</w:t>
-      </w:r>
-      <w:r>
-        <w:br/>
-        <w:t>Dátová vizualizácia je kľúčová, pretože umožňuje efektívne zobrazenie komplexných údajov v ľahko pochopiteľnej forme. Vďaka vizualizácii sa dátová analýza stáva prístupnejšou, čo zlepšuje rozhodovanie trénerov, hráčov i analytikov.</w:t>
+        <w:spacing w:before="100" w:beforeAutospacing="1" w:after="100" w:afterAutospacing="1" w:line="240" w:lineRule="auto"/>
+        <w:rPr>
+          <w:rFonts w:ascii="Times New Roman" w:eastAsia="Times New Roman" w:hAnsi="Times New Roman" w:cs="Times New Roman"/>
+          <w:kern w:val="0"/>
+          <w:sz w:val="24"/>
+          <w:szCs w:val="24"/>
+          <w:lang w:eastAsia="sk-SK"/>
+          <w14:ligatures w14:val="none"/>
+        </w:rPr>
+      </w:pPr>
+      <w:r>
+        <w:rPr>
+          <w:rFonts w:ascii="Times New Roman" w:eastAsia="Times New Roman" w:hAnsi="Times New Roman" w:cs="Times New Roman"/>
+          <w:kern w:val="0"/>
+          <w:sz w:val="24"/>
+          <w:szCs w:val="24"/>
+          <w:lang w:eastAsia="sk-SK"/>
+          <w14:ligatures w14:val="none"/>
+        </w:rPr>
+        <w:t>Dátová vizualizácia zohráva zásadnú úlohu v analýze a interpretácii športových výkonov, pretože trénerom a hráčom umožňuje rýchlo analyzovať výkonnosť. Vďaka nej dokážeme identifikovať trendy a vzorce, ktoré odhaľujú, čo funguje a čo nie, čo vedie k efektívnejšiemu rozhodovaniu. Táto schopnosť je mimoriadne dôležitá najmä v reálnom čase, keď tréneri a analytici môžu okamžite prispôsobiť taktiku počas zápasu.</w:t>
+      </w:r>
+    </w:p>
+    <w:p>
+      <w:pPr>
+        <w:spacing w:before="100" w:beforeAutospacing="1" w:after="100" w:afterAutospacing="1" w:line="240" w:lineRule="auto"/>
+        <w:rPr>
+          <w:rFonts w:ascii="Times New Roman" w:eastAsia="Times New Roman" w:hAnsi="Times New Roman" w:cs="Times New Roman"/>
+          <w:kern w:val="0"/>
+          <w:sz w:val="24"/>
+          <w:szCs w:val="24"/>
+          <w:lang w:eastAsia="sk-SK"/>
+          <w14:ligatures w14:val="none"/>
+        </w:rPr>
+      </w:pPr>
+      <w:r>
+        <w:rPr>
+          <w:rFonts w:ascii="Times New Roman" w:eastAsia="Times New Roman" w:hAnsi="Times New Roman" w:cs="Times New Roman"/>
+          <w:kern w:val="0"/>
+          <w:sz w:val="24"/>
+          <w:szCs w:val="24"/>
+          <w:lang w:eastAsia="sk-SK"/>
+          <w14:ligatures w14:val="none"/>
+        </w:rPr>
+        <w:t>Dáta pochádzajú z rôznych zdrojov, ako sú senzory na hráčoch, kamery, GPS systémy a ďalšie technológie. Vizualizácia umožňuje premeniť tieto komplexné údaje na prehľadné a ľahko pochopiteľné grafy či mapy, ktoré sprístupňujú dátovú analýzu trénerom, hráčom aj analytikom. Tým zlepšujú efektivitu ich rozhodovania a celkovú výkonnosť tímu.</w:t>
       </w:r>
     </w:p>
     <w:p>
@@ -175,6 +135,22 @@
           <w:bCs/>
         </w:rPr>
         <w:t>: Poznáme rôzne druhy vizualizácií</w:t>
+      </w:r>
+    </w:p>
+    <w:p>
+      <w:r>
+        <w:rPr>
+          <w:b/>
+          <w:bCs/>
+        </w:rPr>
+        <w:t>Typy vizualizácií</w:t>
+      </w:r>
+      <w:r>
+        <w:t>:</w:t>
+      </w:r>
+      <w:r>
+        <w:br/>
+        <w:t>Existujú rôzne typy vizualizácií, ktoré slúžia na analýzu výkonnosti jednotlivých hráčov aj celého tímu. Každý typ vizualizácie má špecifické využitie podľa zamerania – od sledovania pohybu hráčov až po analýzu taktických zón.</w:t>
       </w:r>
     </w:p>
     <w:p>
@@ -253,22 +229,6 @@
     </w:p>
     <w:p>
       <w:r>
-        <w:rPr>
-          <w:b/>
-          <w:bCs/>
-        </w:rPr>
-        <w:t>Typy vizualizácií</w:t>
-      </w:r>
-      <w:r>
-        <w:t>:</w:t>
-      </w:r>
-      <w:r>
-        <w:br/>
-        <w:t>Existujú rôzne typy vizualizácií, ktoré slúžia na analýzu výkonnosti jednotlivých hráčov aj celého tímu. Každý typ vizualizácie má špecifické využitie podľa zamerania – od sledovania pohybu hráčov až po analýzu taktických zón.</w:t>
-      </w:r>
-    </w:p>
-    <w:p>
-      <w:r>
         <w:pict w14:anchorId="7833FA20">
           <v:rect id="_x0000_i1027" style="width:0;height:1.5pt" o:hralign="center" o:hrstd="t" o:hr="t" fillcolor="#a0a0a0" stroked="f"/>
         </w:pict>
@@ -291,113 +251,162 @@
     </w:p>
     <w:p>
       <w:pPr>
-        <w:numPr>
-          <w:ilvl w:val="0"/>
-          <w:numId w:val="3"/>
-        </w:numPr>
-      </w:pPr>
+        <w:spacing w:before="100" w:beforeAutospacing="1" w:after="100" w:afterAutospacing="1" w:line="240" w:lineRule="auto"/>
+        <w:rPr>
+          <w:rFonts w:ascii="Times New Roman" w:eastAsia="Times New Roman" w:hAnsi="Times New Roman" w:cs="Times New Roman"/>
+          <w:kern w:val="0"/>
+          <w:sz w:val="24"/>
+          <w:szCs w:val="24"/>
+          <w:lang w:eastAsia="sk-SK"/>
+          <w14:ligatures w14:val="none"/>
+        </w:rPr>
+      </w:pPr>
+      <w:r>
+        <w:rPr>
+          <w:rFonts w:ascii="Times New Roman" w:eastAsia="Times New Roman" w:hAnsi="Times New Roman" w:cs="Times New Roman"/>
+          <w:b/>
+          <w:bCs/>
+          <w:kern w:val="0"/>
+          <w:sz w:val="24"/>
+          <w:szCs w:val="24"/>
+          <w:lang w:eastAsia="sk-SK"/>
+          <w14:ligatures w14:val="none"/>
+        </w:rPr>
+        <w:t>Vizualizácie v reálnom čase</w:t>
+      </w:r>
+    </w:p>
+    <w:p>
+      <w:pPr>
+        <w:spacing w:before="100" w:beforeAutospacing="1" w:after="100" w:afterAutospacing="1" w:line="240" w:lineRule="auto"/>
+        <w:rPr>
+          <w:rFonts w:ascii="Times New Roman" w:eastAsia="Times New Roman" w:hAnsi="Times New Roman" w:cs="Times New Roman"/>
+          <w:kern w:val="0"/>
+          <w:sz w:val="24"/>
+          <w:szCs w:val="24"/>
+          <w:lang w:eastAsia="sk-SK"/>
+          <w14:ligatures w14:val="none"/>
+        </w:rPr>
+      </w:pPr>
+      <w:r>
+        <w:rPr>
+          <w:rFonts w:ascii="Times New Roman" w:eastAsia="Times New Roman" w:hAnsi="Times New Roman" w:cs="Times New Roman"/>
+          <w:kern w:val="0"/>
+          <w:sz w:val="24"/>
+          <w:szCs w:val="24"/>
+          <w:lang w:eastAsia="sk-SK"/>
+          <w14:ligatures w14:val="none"/>
+        </w:rPr>
+        <w:t xml:space="preserve">Technológie ako kamerové systémy a GPS zariadenia umožňujú sledovanie pohybu hráčov počas zápasu, čo je známe ako </w:t>
+      </w:r>
       <w:proofErr w:type="spellStart"/>
       <w:r>
         <w:rPr>
-          <w:b/>
-          <w:bCs/>
-        </w:rPr>
-        <w:t>Tracking</w:t>
+          <w:rFonts w:ascii="Times New Roman" w:eastAsia="Times New Roman" w:hAnsi="Times New Roman" w:cs="Times New Roman"/>
+          <w:kern w:val="0"/>
+          <w:sz w:val="24"/>
+          <w:szCs w:val="24"/>
+          <w:lang w:eastAsia="sk-SK"/>
+          <w14:ligatures w14:val="none"/>
+        </w:rPr>
+        <w:t>tracking</w:t>
       </w:r>
       <w:proofErr w:type="spellEnd"/>
       <w:r>
         <w:rPr>
-          <w:b/>
-          <w:bCs/>
-        </w:rPr>
-        <w:t xml:space="preserve"> hráčov</w:t>
-      </w:r>
-      <w:r>
-        <w:t>: Kamerové systémy a GPS zariadenia sledujú pohyb hráčov počas zápasu.</w:t>
-      </w:r>
-    </w:p>
-    <w:p>
-      <w:pPr>
-        <w:numPr>
-          <w:ilvl w:val="0"/>
-          <w:numId w:val="3"/>
-        </w:numPr>
-      </w:pPr>
-      <w:r>
-        <w:rPr>
-          <w:b/>
-          <w:bCs/>
-        </w:rPr>
-        <w:t xml:space="preserve">Live </w:t>
+          <w:rFonts w:ascii="Times New Roman" w:eastAsia="Times New Roman" w:hAnsi="Times New Roman" w:cs="Times New Roman"/>
+          <w:kern w:val="0"/>
+          <w:sz w:val="24"/>
+          <w:szCs w:val="24"/>
+          <w:lang w:eastAsia="sk-SK"/>
+          <w14:ligatures w14:val="none"/>
+        </w:rPr>
+        <w:t xml:space="preserve"> hráčov. Tieto údaje sa využívajú na tvorbu </w:t>
       </w:r>
       <w:proofErr w:type="spellStart"/>
       <w:r>
         <w:rPr>
-          <w:b/>
-          <w:bCs/>
-        </w:rPr>
-        <w:t>heatmapy</w:t>
+          <w:rFonts w:ascii="Times New Roman" w:eastAsia="Times New Roman" w:hAnsi="Times New Roman" w:cs="Times New Roman"/>
+          <w:kern w:val="0"/>
+          <w:sz w:val="24"/>
+          <w:szCs w:val="24"/>
+          <w:lang w:eastAsia="sk-SK"/>
+          <w14:ligatures w14:val="none"/>
+        </w:rPr>
+        <w:t>live</w:t>
       </w:r>
       <w:proofErr w:type="spellEnd"/>
       <w:r>
-        <w:t>: Zobrazujú najviac používané oblasti na ihrisku.</w:t>
-      </w:r>
-    </w:p>
-    <w:p>
-      <w:pPr>
-        <w:numPr>
-          <w:ilvl w:val="0"/>
-          <w:numId w:val="3"/>
-        </w:numPr>
-      </w:pPr>
-      <w:r>
-        <w:rPr>
-          <w:b/>
-          <w:bCs/>
-        </w:rPr>
-        <w:t>Štatistické prehľady</w:t>
-      </w:r>
-      <w:r>
-        <w:t>: Zobrazujú kľúčové štatistiky ako počet gólov, asistencií, striel alebo zákrokov.</w:t>
-      </w:r>
-    </w:p>
-    <w:p>
-      <w:pPr>
-        <w:numPr>
-          <w:ilvl w:val="0"/>
-          <w:numId w:val="3"/>
-        </w:numPr>
-      </w:pPr>
-      <w:r>
-        <w:rPr>
-          <w:b/>
-          <w:bCs/>
-        </w:rPr>
-        <w:t>Reálne dáta</w:t>
-      </w:r>
-      <w:r>
-        <w:t>: Vizualizácie založené na aktuálnych dátach ovplyvňujú rozhodovanie počas zápasu.</w:t>
-      </w:r>
-    </w:p>
-    <w:p>
-      <w:r>
-        <w:rPr>
-          <w:b/>
-          <w:bCs/>
-        </w:rPr>
-        <w:t>Vizualizácie v reálnom čase</w:t>
-      </w:r>
-      <w:r>
-        <w:t>:</w:t>
-      </w:r>
-      <w:r>
-        <w:br/>
-        <w:t xml:space="preserve">V reálnom čase sa využívajú vizualizácie, ktoré priamo ovplyvňujú taktické rozhodovanie. Tieto </w:t>
-      </w:r>
-      <w:r>
-        <w:lastRenderedPageBreak/>
-        <w:t>vizualizácie umožňujú trénerom a analytikom okamžitý prístup k kľúčovým štatistikám a trendom počas zápasu, čím sa zvyšuje efektívnosť rozhodovania.</w:t>
-      </w:r>
+        <w:rPr>
+          <w:rFonts w:ascii="Times New Roman" w:eastAsia="Times New Roman" w:hAnsi="Times New Roman" w:cs="Times New Roman"/>
+          <w:kern w:val="0"/>
+          <w:sz w:val="24"/>
+          <w:szCs w:val="24"/>
+          <w:lang w:eastAsia="sk-SK"/>
+          <w14:ligatures w14:val="none"/>
+        </w:rPr>
+        <w:t xml:space="preserve"> </w:t>
+      </w:r>
+      <w:proofErr w:type="spellStart"/>
+      <w:r>
+        <w:rPr>
+          <w:rFonts w:ascii="Times New Roman" w:eastAsia="Times New Roman" w:hAnsi="Times New Roman" w:cs="Times New Roman"/>
+          <w:kern w:val="0"/>
+          <w:sz w:val="24"/>
+          <w:szCs w:val="24"/>
+          <w:lang w:eastAsia="sk-SK"/>
+          <w14:ligatures w14:val="none"/>
+        </w:rPr>
+        <w:t>heatmap</w:t>
+      </w:r>
+      <w:proofErr w:type="spellEnd"/>
+      <w:r>
+        <w:rPr>
+          <w:rFonts w:ascii="Times New Roman" w:eastAsia="Times New Roman" w:hAnsi="Times New Roman" w:cs="Times New Roman"/>
+          <w:kern w:val="0"/>
+          <w:sz w:val="24"/>
+          <w:szCs w:val="24"/>
+          <w:lang w:eastAsia="sk-SK"/>
+          <w14:ligatures w14:val="none"/>
+        </w:rPr>
+        <w:t>, ktoré zobrazujú najviac používané oblasti na ihrisku. Okrem toho štatistické prehľady poskytujú prehľad o kľúčových štatistikách, ako sú počet gólov, asistencií, striel alebo zákrokov, čím ponúkajú ucelený obraz o výkonnosti tímu a jednotlivcov.</w:t>
+      </w:r>
+    </w:p>
+    <w:p>
+      <w:pPr>
+        <w:spacing w:before="100" w:beforeAutospacing="1" w:after="100" w:afterAutospacing="1" w:line="240" w:lineRule="auto"/>
+        <w:rPr>
+          <w:rFonts w:ascii="Times New Roman" w:eastAsia="Times New Roman" w:hAnsi="Times New Roman" w:cs="Times New Roman"/>
+          <w:kern w:val="0"/>
+          <w:sz w:val="24"/>
+          <w:szCs w:val="24"/>
+          <w:lang w:eastAsia="sk-SK"/>
+          <w14:ligatures w14:val="none"/>
+        </w:rPr>
+      </w:pPr>
+      <w:r>
+        <w:rPr>
+          <w:rFonts w:ascii="Times New Roman" w:eastAsia="Times New Roman" w:hAnsi="Times New Roman" w:cs="Times New Roman"/>
+          <w:kern w:val="0"/>
+          <w:sz w:val="24"/>
+          <w:szCs w:val="24"/>
+          <w:lang w:eastAsia="sk-SK"/>
+          <w14:ligatures w14:val="none"/>
+        </w:rPr>
+        <w:t>Vizualizácie založené na reálnych dátach zozbieraných počas zápasu majú priamy vplyv na taktické rozhodovanie. Tréneri a analytici majú okamžitý prístup k týmto kľúčovým štatistikám a trendom, čo im umožňuje efektívne a rýchlo reagovať na priebeh hry, optimalizovať taktiku a zvyšovať šance na úspech.</w:t>
+      </w:r>
+    </w:p>
+    <w:p>
+      <w:pPr>
+        <w:spacing w:before="100" w:beforeAutospacing="1" w:after="100" w:afterAutospacing="1" w:line="240" w:lineRule="auto"/>
+        <w:rPr>
+          <w:rFonts w:ascii="Times New Roman" w:eastAsia="Times New Roman" w:hAnsi="Times New Roman" w:cs="Times New Roman"/>
+          <w:kern w:val="0"/>
+          <w:sz w:val="24"/>
+          <w:szCs w:val="24"/>
+          <w:lang w:eastAsia="sk-SK"/>
+          <w14:ligatures w14:val="none"/>
+        </w:rPr>
+      </w:pPr>
     </w:p>
     <w:p>
       <w:r>
@@ -611,48 +620,147 @@
         </w:numPr>
       </w:pPr>
       <w:r>
-        <w:rPr>
-          <w:b/>
-          <w:bCs/>
-        </w:rPr>
-        <w:t>Sledovanie podielu času</w:t>
-      </w:r>
-      <w:r>
-        <w:t>: Analyzuje, kde hráči trávia čas na ihrisku.</w:t>
-      </w:r>
-    </w:p>
-    <w:p>
-      <w:pPr>
-        <w:numPr>
-          <w:ilvl w:val="0"/>
-          <w:numId w:val="4"/>
-        </w:numPr>
-      </w:pPr>
-      <w:r>
-        <w:rPr>
-          <w:b/>
-          <w:bCs/>
-        </w:rPr>
-        <w:t>Efektivita tímu</w:t>
-      </w:r>
-      <w:r>
-        <w:t>: Analýza úspešnosti tímu v rôznych herných situáciách.</w:t>
-      </w:r>
-    </w:p>
-    <w:p>
-      <w:r>
-        <w:rPr>
-          <w:b/>
-          <w:bCs/>
+        <w:drawing>
+          <wp:inline distT="0" distB="0" distL="0" distR="0" wp14:anchorId="7B16887D" wp14:editId="5179B303">
+            <wp:extent cx="5760720" cy="745490"/>
+            <wp:effectExtent l="0" t="0" r="0" b="0"/>
+            <wp:docPr id="978637290" name="Obrázok 1" descr="Obrázok, na ktorom je text, snímka obrazovky, písmo, rad&#10;&#10;Automaticky generovaný popis"/>
+            <wp:cNvGraphicFramePr>
+              <a:graphicFrameLocks xmlns:a="http://schemas.openxmlformats.org/drawingml/2006/main" noChangeAspect="1"/>
+            </wp:cNvGraphicFramePr>
+            <a:graphic xmlns:a="http://schemas.openxmlformats.org/drawingml/2006/main">
+              <a:graphicData uri="http://schemas.openxmlformats.org/drawingml/2006/picture">
+                <pic:pic xmlns:pic="http://schemas.openxmlformats.org/drawingml/2006/picture">
+                  <pic:nvPicPr>
+                    <pic:cNvPr id="978637290" name="Obrázok 1" descr="Obrázok, na ktorom je text, snímka obrazovky, písmo, rad&#10;&#10;Automaticky generovaný popis"/>
+                    <pic:cNvPicPr/>
+                  </pic:nvPicPr>
+                  <pic:blipFill>
+                    <a:blip r:embed="rId5"/>
+                    <a:stretch>
+                      <a:fillRect/>
+                    </a:stretch>
+                  </pic:blipFill>
+                  <pic:spPr>
+                    <a:xfrm>
+                      <a:off x="0" y="0"/>
+                      <a:ext cx="5760720" cy="745490"/>
+                    </a:xfrm>
+                    <a:prstGeom prst="rect">
+                      <a:avLst/>
+                    </a:prstGeom>
+                  </pic:spPr>
+                </pic:pic>
+              </a:graphicData>
+            </a:graphic>
+          </wp:inline>
+        </w:drawing>
+      </w:r>
+    </w:p>
+    <w:p>
+      <w:pPr>
+        <w:rPr>
+          <w:b/>
+          <w:bCs/>
+        </w:rPr>
+      </w:pPr>
+    </w:p>
+    <w:p>
+      <w:pPr>
+        <w:spacing w:before="100" w:beforeAutospacing="1" w:after="100" w:afterAutospacing="1" w:line="240" w:lineRule="auto"/>
+        <w:rPr>
+          <w:rFonts w:ascii="Times New Roman" w:eastAsia="Times New Roman" w:hAnsi="Times New Roman" w:cs="Times New Roman"/>
+          <w:kern w:val="0"/>
+          <w:sz w:val="24"/>
+          <w:szCs w:val="24"/>
+          <w:lang w:eastAsia="sk-SK"/>
+          <w14:ligatures w14:val="none"/>
+        </w:rPr>
+      </w:pPr>
+      <w:r>
+        <w:rPr>
+          <w:rFonts w:ascii="Times New Roman" w:eastAsia="Times New Roman" w:hAnsi="Times New Roman" w:cs="Times New Roman"/>
+          <w:b/>
+          <w:bCs/>
+          <w:kern w:val="0"/>
+          <w:sz w:val="24"/>
+          <w:szCs w:val="24"/>
+          <w:lang w:eastAsia="sk-SK"/>
+          <w14:ligatures w14:val="none"/>
         </w:rPr>
         <w:t>Dôležité metriky a analýzy</w:t>
       </w:r>
-      <w:r>
-        <w:t>:</w:t>
-      </w:r>
-      <w:r>
-        <w:br/>
-        <w:t>Každý šport vyžaduje špecifické metriky, ktoré analyzujú výkonnosť. Tieto metriky umožňujú trénerom a analytikom vytvoriť podrobné hodnotenia, ktoré sú základom pre ďalšiu optimalizáciu tréningov a zápasových stratégií.</w:t>
+    </w:p>
+    <w:p>
+      <w:pPr>
+        <w:spacing w:before="100" w:beforeAutospacing="1" w:after="100" w:afterAutospacing="1" w:line="240" w:lineRule="auto"/>
+        <w:rPr>
+          <w:rFonts w:ascii="Times New Roman" w:eastAsia="Times New Roman" w:hAnsi="Times New Roman" w:cs="Times New Roman"/>
+          <w:kern w:val="0"/>
+          <w:sz w:val="24"/>
+          <w:szCs w:val="24"/>
+          <w:lang w:eastAsia="sk-SK"/>
+          <w14:ligatures w14:val="none"/>
+        </w:rPr>
+      </w:pPr>
+      <w:r>
+        <w:rPr>
+          <w:rFonts w:ascii="Times New Roman" w:eastAsia="Times New Roman" w:hAnsi="Times New Roman" w:cs="Times New Roman"/>
+          <w:kern w:val="0"/>
+          <w:sz w:val="24"/>
+          <w:szCs w:val="24"/>
+          <w:lang w:eastAsia="sk-SK"/>
+          <w14:ligatures w14:val="none"/>
+        </w:rPr>
+        <w:t>Každý šport si vyžaduje špecifické metriky, ktoré pomáhajú analyzovať výkonnosť tímov a jednotlivcov. Tieto metriky slúžia ako základ pre detailné hodnotenia, umožňujú trénerom a analytikom identifikovať silné a slabé stránky a navrhovať efektívne stratégie pre tréningy aj zápasy.</w:t>
+      </w:r>
+    </w:p>
+    <w:p>
+      <w:pPr>
+        <w:spacing w:before="100" w:beforeAutospacing="1" w:after="100" w:afterAutospacing="1" w:line="240" w:lineRule="auto"/>
+        <w:rPr>
+          <w:rFonts w:ascii="Times New Roman" w:eastAsia="Times New Roman" w:hAnsi="Times New Roman" w:cs="Times New Roman"/>
+          <w:kern w:val="0"/>
+          <w:sz w:val="24"/>
+          <w:szCs w:val="24"/>
+          <w:lang w:eastAsia="sk-SK"/>
+          <w14:ligatures w14:val="none"/>
+        </w:rPr>
+      </w:pPr>
+      <w:r>
+        <w:rPr>
+          <w:rFonts w:ascii="Times New Roman" w:eastAsia="Times New Roman" w:hAnsi="Times New Roman" w:cs="Times New Roman"/>
+          <w:kern w:val="0"/>
+          <w:sz w:val="24"/>
+          <w:szCs w:val="24"/>
+          <w:lang w:eastAsia="sk-SK"/>
+          <w14:ligatures w14:val="none"/>
+        </w:rPr>
+        <w:t>Príklady týchto metrík zahŕňajú počet gólov, asistencií, presnosť prihrávok, úspešnosť obranných zákrokov či pokrytie ihriska hráčmi. Vďaka technológiám, ako sú kamerové systémy, GPS a senzory, je možné tieto údaje zbierať a analyzovať s vysokou presnosťou. Výsledné analýzy potom slúžia ako nástroj na optimalizáciu výkonnosti a na prijímanie informovaných rozhodnutí počas tréningov aj v zápasoch.</w:t>
+      </w:r>
+    </w:p>
+    <w:p>
+      <w:pPr>
+        <w:spacing w:before="100" w:beforeAutospacing="1" w:after="100" w:afterAutospacing="1" w:line="240" w:lineRule="auto"/>
+        <w:rPr>
+          <w:rFonts w:ascii="Times New Roman" w:eastAsia="Times New Roman" w:hAnsi="Times New Roman" w:cs="Times New Roman"/>
+          <w:kern w:val="0"/>
+          <w:sz w:val="24"/>
+          <w:szCs w:val="24"/>
+          <w:lang w:eastAsia="sk-SK"/>
+          <w14:ligatures w14:val="none"/>
+        </w:rPr>
+      </w:pPr>
+      <w:r>
+        <w:rPr>
+          <w:rFonts w:ascii="Times New Roman" w:eastAsia="Times New Roman" w:hAnsi="Times New Roman" w:cs="Times New Roman"/>
+          <w:kern w:val="0"/>
+          <w:sz w:val="24"/>
+          <w:szCs w:val="24"/>
+          <w:lang w:eastAsia="sk-SK"/>
+          <w14:ligatures w14:val="none"/>
+        </w:rPr>
+        <w:t>Dôležitosť metrík spočíva v tom, že prinášajú objektívny pohľad na výkonnosť, ktorý môže byť rozhodujúci pre zdokonalenie herných stratégií a celkového výsledku tímu.</w:t>
       </w:r>
     </w:p>
     <w:p>
@@ -758,6 +866,61 @@
       </w:r>
     </w:p>
     <w:p>
+      <w:pPr>
+        <w:numPr>
+          <w:ilvl w:val="0"/>
+          <w:numId w:val="6"/>
+        </w:numPr>
+      </w:pPr>
+      <w:r>
+        <w:rPr>
+          <w:b/>
+          <w:bCs/>
+        </w:rPr>
+        <w:t>Volejbal</w:t>
+      </w:r>
+      <w:r>
+        <w:t>: analýza trajektórie smečov, efektivity blokov, dynamiky pohybu prihrávania.</w:t>
+      </w:r>
+    </w:p>
+    <w:p>
+      <w:pPr>
+        <w:numPr>
+          <w:ilvl w:val="0"/>
+          <w:numId w:val="6"/>
+        </w:numPr>
+      </w:pPr>
+      <w:r>
+        <w:rPr>
+          <w:b/>
+          <w:bCs/>
+        </w:rPr>
+        <w:t>Plávanie</w:t>
+      </w:r>
+      <w:r>
+        <w:t>: meranie dĺžky záberov, sledovanie rytmu plávania, analýza otáčok na stenách bazéna.</w:t>
+      </w:r>
+    </w:p>
+    <w:p>
+      <w:pPr>
+        <w:numPr>
+          <w:ilvl w:val="0"/>
+          <w:numId w:val="6"/>
+        </w:numPr>
+      </w:pPr>
+      <w:r>
+        <w:rPr>
+          <w:b/>
+          <w:bCs/>
+        </w:rPr>
+        <w:lastRenderedPageBreak/>
+        <w:t>Lyžovanie</w:t>
+      </w:r>
+      <w:r>
+        <w:t>: analýza trajektórie v oblúkoch, meranie maximálnej rýchlosti, vyhodnotenie stability na svahu.</w:t>
+      </w:r>
+    </w:p>
+    <w:p>
       <w:r>
         <w:rPr>
           <w:b/>
@@ -797,136 +960,298 @@
     </w:p>
     <w:p>
       <w:pPr>
-        <w:numPr>
-          <w:ilvl w:val="0"/>
-          <w:numId w:val="7"/>
-        </w:numPr>
-      </w:pPr>
-      <w:r>
-        <w:rPr>
-          <w:b/>
-          <w:bCs/>
-        </w:rPr>
-        <w:t>Výhody</w:t>
-      </w:r>
-      <w:r>
-        <w:t xml:space="preserve">: </w:t>
-      </w:r>
-    </w:p>
-    <w:p>
-      <w:pPr>
-        <w:numPr>
-          <w:ilvl w:val="1"/>
-          <w:numId w:val="7"/>
-        </w:numPr>
-      </w:pPr>
-      <w:r>
-        <w:rPr>
-          <w:b/>
-          <w:bCs/>
-        </w:rPr>
-        <w:t>Zvýšenie výkonu</w:t>
-      </w:r>
-      <w:r>
-        <w:t>: Analýza dát pomáha zlepšiť výkonnosť hráčov aj tímu.</w:t>
-      </w:r>
-    </w:p>
-    <w:p>
-      <w:pPr>
-        <w:numPr>
-          <w:ilvl w:val="1"/>
-          <w:numId w:val="7"/>
-        </w:numPr>
-      </w:pPr>
-      <w:r>
-        <w:rPr>
-          <w:b/>
-          <w:bCs/>
-        </w:rPr>
-        <w:t>Rýchle rozhodovanie</w:t>
-      </w:r>
-      <w:r>
-        <w:t>: Taktické rozhodnutia sú efektívnejšie na základe dát.</w:t>
-      </w:r>
-    </w:p>
-    <w:p>
-      <w:pPr>
-        <w:numPr>
-          <w:ilvl w:val="1"/>
-          <w:numId w:val="7"/>
-        </w:numPr>
-      </w:pPr>
-      <w:r>
-        <w:rPr>
-          <w:b/>
-          <w:bCs/>
-        </w:rPr>
-        <w:t>Zábava pre divákov</w:t>
-      </w:r>
-      <w:r>
-        <w:t>: Vizualizácie zvyšujú interaktivitu a angažovanosť divákov.</w:t>
-      </w:r>
-    </w:p>
-    <w:p>
-      <w:pPr>
-        <w:numPr>
-          <w:ilvl w:val="0"/>
-          <w:numId w:val="7"/>
-        </w:numPr>
-      </w:pPr>
-      <w:r>
-        <w:rPr>
-          <w:b/>
-          <w:bCs/>
-        </w:rPr>
-        <w:t>Nevýhody</w:t>
-      </w:r>
-      <w:r>
-        <w:t xml:space="preserve">: </w:t>
-      </w:r>
-    </w:p>
-    <w:p>
-      <w:pPr>
-        <w:numPr>
-          <w:ilvl w:val="1"/>
-          <w:numId w:val="7"/>
-        </w:numPr>
-      </w:pPr>
-      <w:r>
-        <w:rPr>
-          <w:b/>
-          <w:bCs/>
-        </w:rPr>
-        <w:t>Náklady na technológie</w:t>
-      </w:r>
-      <w:r>
-        <w:t>: Investície do pokročilých technológií (kamery, senzory, software).</w:t>
-      </w:r>
-    </w:p>
-    <w:p>
-      <w:pPr>
-        <w:numPr>
-          <w:ilvl w:val="1"/>
-          <w:numId w:val="7"/>
-        </w:numPr>
-      </w:pPr>
-      <w:r>
-        <w:rPr>
-          <w:b/>
-          <w:bCs/>
-        </w:rPr>
-        <w:t>Riziko preťaženia informáciami</w:t>
-      </w:r>
-      <w:r>
-        <w:t>: Príliš veľa údajov môže viesť k zmätku a zníženiu efektivity.</w:t>
-      </w:r>
-    </w:p>
-    <w:p>
-      <w:pPr>
-        <w:numPr>
-          <w:ilvl w:val="1"/>
-          <w:numId w:val="7"/>
-        </w:numPr>
+        <w:rPr>
+          <w:b/>
+          <w:bCs/>
+        </w:rPr>
+      </w:pPr>
+      <w:r>
+        <w:rPr>
+          <w:b/>
+          <w:bCs/>
+        </w:rPr>
+        <w:t xml:space="preserve">Výhody:  </w:t>
+      </w:r>
+    </w:p>
+    <w:p>
+      <w:pPr>
+        <w:rPr>
+          <w:b/>
+          <w:bCs/>
+        </w:rPr>
+      </w:pPr>
+      <w:r>
+        <w:rPr>
+          <w:b/>
+          <w:bCs/>
+        </w:rPr>
+        <w:t xml:space="preserve">- Zvýšenie výkonu: Využitie presných dát na optimalizáciu tréningov a stratégií.  </w:t>
+      </w:r>
+    </w:p>
+    <w:p>
+      <w:pPr>
+        <w:rPr>
+          <w:b/>
+          <w:bCs/>
+        </w:rPr>
+      </w:pPr>
+      <w:r>
+        <w:rPr>
+          <w:b/>
+          <w:bCs/>
+        </w:rPr>
+        <w:t xml:space="preserve">- Rýchle rozhodovanie: Technológie umožňujú analyzovať situácie v reálnom čase, čím podporujú efektívne rozhodovanie koučov a hráčov.  </w:t>
+      </w:r>
+    </w:p>
+    <w:p>
+      <w:pPr>
+        <w:rPr>
+          <w:b/>
+          <w:bCs/>
+        </w:rPr>
+      </w:pPr>
+      <w:r>
+        <w:rPr>
+          <w:b/>
+          <w:bCs/>
+        </w:rPr>
+        <w:t xml:space="preserve">- Zábava pre divákov: Dynamické vizualizácie, štatistiky a analýzy počas zápasov zvyšujú zážitok fanúšikov.  </w:t>
+      </w:r>
+    </w:p>
+    <w:p>
+      <w:pPr>
+        <w:rPr>
+          <w:b/>
+          <w:bCs/>
+        </w:rPr>
+      </w:pPr>
+      <w:r>
+        <w:rPr>
+          <w:b/>
+          <w:bCs/>
+        </w:rPr>
+        <w:t xml:space="preserve">- Prevencia zranení: Monitorovanie fyzickej kondície a zaťaženia hráčov pomáha predchádzať zraneniam a zlepšuje regeneráciu.  </w:t>
+      </w:r>
+    </w:p>
+    <w:p>
+      <w:pPr>
+        <w:rPr>
+          <w:b/>
+          <w:bCs/>
+        </w:rPr>
+      </w:pPr>
+      <w:r>
+        <w:rPr>
+          <w:b/>
+          <w:bCs/>
+        </w:rPr>
+        <w:t xml:space="preserve">- Transparentnosť: Zavedenie technológií (napr. VAR, </w:t>
+      </w:r>
+      <w:proofErr w:type="spellStart"/>
+      <w:r>
+        <w:rPr>
+          <w:b/>
+          <w:bCs/>
+        </w:rPr>
+        <w:t>Goal-line</w:t>
+      </w:r>
+      <w:proofErr w:type="spellEnd"/>
+      <w:r>
+        <w:rPr>
+          <w:b/>
+          <w:bCs/>
+        </w:rPr>
+        <w:t xml:space="preserve">) zvyšuje spravodlivosť a presnosť rozhodnutí.  </w:t>
+      </w:r>
+    </w:p>
+    <w:p>
+      <w:pPr>
+        <w:rPr>
+          <w:b/>
+          <w:bCs/>
+        </w:rPr>
+      </w:pPr>
+      <w:r>
+        <w:rPr>
+          <w:b/>
+          <w:bCs/>
+        </w:rPr>
+        <w:t xml:space="preserve">- Rozvoj talentov: Analýza výkonu a biometrických dát umožňuje identifikovať mladé talenty a ich silné stránky.  </w:t>
+      </w:r>
+    </w:p>
+    <w:p>
+      <w:pPr>
+        <w:rPr>
+          <w:b/>
+          <w:bCs/>
+        </w:rPr>
+      </w:pPr>
+      <w:r>
+        <w:rPr>
+          <w:b/>
+          <w:bCs/>
+        </w:rPr>
+        <w:t xml:space="preserve">- Efektívnosť tímov: Lepšia koordinácia tímových formácií a taktických plánov.  </w:t>
+      </w:r>
+    </w:p>
+    <w:p>
+      <w:pPr>
+        <w:rPr>
+          <w:b/>
+          <w:bCs/>
+        </w:rPr>
+      </w:pPr>
+      <w:r>
+        <w:rPr>
+          <w:b/>
+          <w:bCs/>
+        </w:rPr>
+        <w:t xml:space="preserve"> Nevýhody:  </w:t>
+      </w:r>
+    </w:p>
+    <w:p>
+      <w:pPr>
+        <w:rPr>
+          <w:b/>
+          <w:bCs/>
+        </w:rPr>
+      </w:pPr>
+      <w:r>
+        <w:rPr>
+          <w:b/>
+          <w:bCs/>
+        </w:rPr>
+        <w:t xml:space="preserve">- Náklady na technológie: Vyžadujú značné investície do vybavenia, softvéru a školení personálu.  </w:t>
+      </w:r>
+    </w:p>
+    <w:p>
+      <w:pPr>
+        <w:rPr>
+          <w:b/>
+          <w:bCs/>
+        </w:rPr>
+      </w:pPr>
+      <w:r>
+        <w:rPr>
+          <w:b/>
+          <w:bCs/>
+        </w:rPr>
+        <w:t xml:space="preserve">- Riziko preťaženia informáciami: Príliš veľa dát môže znížiť schopnosť spracovať kľúčové informácie a spomaliť rozhodovanie.  </w:t>
+      </w:r>
+    </w:p>
+    <w:p>
+      <w:pPr>
+        <w:rPr>
+          <w:b/>
+          <w:bCs/>
+        </w:rPr>
+      </w:pPr>
+      <w:r>
+        <w:rPr>
+          <w:b/>
+          <w:bCs/>
+        </w:rPr>
+        <w:t xml:space="preserve">- Potreba interpretácie komplexných dát: Bez skúsených analytikov môžu byť údaje nesprávne pochopené a nesprávne využité.  </w:t>
+      </w:r>
+    </w:p>
+    <w:p>
+      <w:pPr>
+        <w:rPr>
+          <w:b/>
+          <w:bCs/>
+        </w:rPr>
+      </w:pPr>
+      <w:r>
+        <w:rPr>
+          <w:b/>
+          <w:bCs/>
+        </w:rPr>
+        <w:t xml:space="preserve">- Technická poruchovosť: Technológie môžu zlyhať v kritických momentoch (napr. chybný senzor alebo softvér).  </w:t>
+      </w:r>
+    </w:p>
+    <w:p>
+      <w:pPr>
+        <w:rPr>
+          <w:b/>
+          <w:bCs/>
+        </w:rPr>
+      </w:pPr>
+      <w:r>
+        <w:rPr>
+          <w:b/>
+          <w:bCs/>
+        </w:rPr>
+        <w:t xml:space="preserve">- Etické otázky: Problémy s ochranou súkromia hráčov a citlivých údajov.  </w:t>
+      </w:r>
+    </w:p>
+    <w:p>
+      <w:pPr>
+        <w:rPr>
+          <w:b/>
+          <w:bCs/>
+        </w:rPr>
+      </w:pPr>
+      <w:r>
+        <w:rPr>
+          <w:b/>
+          <w:bCs/>
+        </w:rPr>
+        <w:t xml:space="preserve">- Nerovnováha medzi tímami: Bohatšie tímy majú väčšie možnosti využívať pokročilé technológie, čo môže znevýhodniť menšie kluby.  </w:t>
+      </w:r>
+    </w:p>
+    <w:p>
+      <w:pPr>
+        <w:rPr>
+          <w:b/>
+          <w:bCs/>
+        </w:rPr>
+      </w:pPr>
+      <w:r>
+        <w:rPr>
+          <w:b/>
+          <w:bCs/>
+        </w:rPr>
+        <w:t xml:space="preserve">- Strata tradičných prvkov: Nadmerná </w:t>
+      </w:r>
+      <w:proofErr w:type="spellStart"/>
+      <w:r>
+        <w:rPr>
+          <w:b/>
+          <w:bCs/>
+        </w:rPr>
+        <w:t>technologizácia</w:t>
+      </w:r>
+      <w:proofErr w:type="spellEnd"/>
+      <w:r>
+        <w:rPr>
+          <w:b/>
+          <w:bCs/>
+        </w:rPr>
+        <w:t xml:space="preserve"> môže narušiť autenticitu športových zážitkov a rozhodovania na základe intuície.  </w:t>
+      </w:r>
+    </w:p>
+    <w:p>
+      <w:pPr>
+        <w:rPr>
+          <w:b/>
+          <w:bCs/>
+        </w:rPr>
+      </w:pPr>
+    </w:p>
+    <w:p>
+      <w:pPr>
+        <w:rPr>
+          <w:b/>
+          <w:bCs/>
+        </w:rPr>
+      </w:pPr>
+    </w:p>
+    <w:p>
+      <w:pPr>
+        <w:rPr>
+          <w:b/>
+          <w:bCs/>
+        </w:rPr>
       </w:pPr>
       <w:r>
         <w:rPr>
@@ -934,31 +1259,44 @@
           <w:bCs/>
         </w:rPr>
         <w:lastRenderedPageBreak/>
-        <w:t>Potrebná interpretácia komplexných dát</w:t>
-      </w:r>
-      <w:r>
-        <w:t>: Vizualizácie musia byť správne interpretované, aby neboli zavádzajúce.</w:t>
-      </w:r>
-    </w:p>
-    <w:p>
-      <w:r>
-        <w:rPr>
-          <w:b/>
-          <w:bCs/>
-        </w:rPr>
-        <w:t>Výhody a nevýhody</w:t>
+        <w:t>Prevencia zranení a rehabilitácia pomocou dátovej analýzy</w:t>
+      </w:r>
+    </w:p>
+    <w:p>
+      <w:r>
+        <w:rPr>
+          <w:b/>
+          <w:bCs/>
+        </w:rPr>
+        <w:t>Text</w:t>
       </w:r>
       <w:r>
         <w:t>:</w:t>
       </w:r>
       <w:r>
         <w:br/>
-        <w:t>Vizualizácia v športe má mnoho výhod, ale aj určité nevýhody. Je dôležité, aby sa používateľské nástroje správne nastavili a interpretovali, aby sa maximalizovali prínosy a minimalizovali riziká.</w:t>
-      </w:r>
-    </w:p>
-    <w:p>
-      <w:r>
-        <w:pict w14:anchorId="700792FF">
+        <w:t xml:space="preserve">Zranenia sú nevyhnutnou súčasťou športu, ale pokrok v prediktívnej </w:t>
+      </w:r>
+      <w:proofErr w:type="spellStart"/>
+      <w:r>
+        <w:t>analytike</w:t>
+      </w:r>
+      <w:proofErr w:type="spellEnd"/>
+      <w:r>
+        <w:t xml:space="preserve"> umožňuje tímom efektívnejšie predchádzať zraneniam a lepšie riadiť rehabilitačný proces. Prediktívna analytika monitoruje faktory ako pracovná záťaž a stres, čím identifikuje riziko zranení ešte pred ich vznikom. Nositeľné technológie ako GPS </w:t>
+      </w:r>
+      <w:proofErr w:type="spellStart"/>
+      <w:r>
+        <w:t>trackery</w:t>
+      </w:r>
+      <w:proofErr w:type="spellEnd"/>
+      <w:r>
+        <w:t xml:space="preserve"> a biometrické senzory poskytujú údaje o fyzickej výkonnosti, ktoré pomáhajú optimalizovať tréningy a odpočinkové cykly. Tento prístup výrazne znižuje riziko zranení a urýchľuje návrat športovcov do plnej výkonnosti.</w:t>
+      </w:r>
+    </w:p>
+    <w:p>
+      <w:r>
+        <w:pict w14:anchorId="70DF43DB">
           <v:rect id="_x0000_i1032" style="width:0;height:1.5pt" o:hralign="center" o:hrstd="t" o:hr="t" fillcolor="#a0a0a0" stroked="f"/>
         </w:pict>
       </w:r>
@@ -975,181 +1313,143 @@
           <w:b/>
           <w:bCs/>
         </w:rPr>
-        <w:t>Prevencia zranení a rehabilitácia pomocou dátovej analýzy</w:t>
-      </w:r>
-    </w:p>
-    <w:p>
-      <w:r>
-        <w:rPr>
-          <w:b/>
-          <w:bCs/>
-        </w:rPr>
-        <w:t>Text</w:t>
-      </w:r>
-      <w:r>
-        <w:t>:</w:t>
-      </w:r>
-      <w:r>
-        <w:br/>
-        <w:t xml:space="preserve">Zranenia sú nevyhnutnou súčasťou športu, ale pokrok v prediktívnej </w:t>
+        <w:t xml:space="preserve">Slide </w:t>
+      </w:r>
+      <w:r>
+        <w:rPr>
+          <w:b/>
+          <w:bCs/>
+        </w:rPr>
+        <w:t>10</w:t>
+      </w:r>
+      <w:r>
+        <w:rPr>
+          <w:b/>
+          <w:bCs/>
+        </w:rPr>
+        <w:t>: Nové trendy v športovej vizualizácii</w:t>
+      </w:r>
+    </w:p>
+    <w:p>
+      <w:pPr>
+        <w:spacing w:before="100" w:beforeAutospacing="1" w:after="100" w:afterAutospacing="1" w:line="240" w:lineRule="auto"/>
+        <w:rPr>
+          <w:rFonts w:ascii="Times New Roman" w:eastAsia="Times New Roman" w:hAnsi="Times New Roman" w:cs="Times New Roman"/>
+          <w:kern w:val="0"/>
+          <w:sz w:val="24"/>
+          <w:szCs w:val="24"/>
+          <w:lang w:eastAsia="sk-SK"/>
+          <w14:ligatures w14:val="none"/>
+        </w:rPr>
+      </w:pPr>
+      <w:r>
+        <w:rPr>
+          <w:rFonts w:ascii="Times New Roman" w:eastAsia="Times New Roman" w:hAnsi="Times New Roman" w:cs="Times New Roman"/>
+          <w:b/>
+          <w:bCs/>
+          <w:kern w:val="0"/>
+          <w:sz w:val="24"/>
+          <w:szCs w:val="24"/>
+          <w:lang w:eastAsia="sk-SK"/>
+          <w14:ligatures w14:val="none"/>
+        </w:rPr>
+        <w:t>Budúcnosť dátovej vizualizácie</w:t>
+      </w:r>
+    </w:p>
+    <w:p>
+      <w:pPr>
+        <w:spacing w:before="100" w:beforeAutospacing="1" w:after="100" w:afterAutospacing="1" w:line="240" w:lineRule="auto"/>
+        <w:rPr>
+          <w:rFonts w:ascii="Times New Roman" w:eastAsia="Times New Roman" w:hAnsi="Times New Roman" w:cs="Times New Roman"/>
+          <w:kern w:val="0"/>
+          <w:sz w:val="24"/>
+          <w:szCs w:val="24"/>
+          <w:lang w:eastAsia="sk-SK"/>
+          <w14:ligatures w14:val="none"/>
+        </w:rPr>
+      </w:pPr>
+      <w:r>
+        <w:rPr>
+          <w:rFonts w:ascii="Times New Roman" w:eastAsia="Times New Roman" w:hAnsi="Times New Roman" w:cs="Times New Roman"/>
+          <w:kern w:val="0"/>
+          <w:sz w:val="24"/>
+          <w:szCs w:val="24"/>
+          <w:lang w:eastAsia="sk-SK"/>
+          <w14:ligatures w14:val="none"/>
+        </w:rPr>
+        <w:t xml:space="preserve">S pokrokom technológií, ako sú umelá inteligencia (AI) a virtuálna realita (VR), sa očakáva, že dátová vizualizácia sa bude naďalej vyvíjať a poskytovať ešte podrobnejšie analýzy výkonnosti. AI a strojové učenie umožňujú pokročilé algoritmy na analýzu výkonu a predikciu výsledkov, čím otvárajú nové možnosti v oblasti prediktívnej </w:t>
       </w:r>
       <w:proofErr w:type="spellStart"/>
       <w:r>
-        <w:t>analytike</w:t>
+        <w:rPr>
+          <w:rFonts w:ascii="Times New Roman" w:eastAsia="Times New Roman" w:hAnsi="Times New Roman" w:cs="Times New Roman"/>
+          <w:kern w:val="0"/>
+          <w:sz w:val="24"/>
+          <w:szCs w:val="24"/>
+          <w:lang w:eastAsia="sk-SK"/>
+          <w14:ligatures w14:val="none"/>
+        </w:rPr>
+        <w:t>analytiky</w:t>
       </w:r>
       <w:proofErr w:type="spellEnd"/>
       <w:r>
-        <w:t xml:space="preserve"> umožňuje tímom efektívnejšie predchádzať zraneniam a lepšie riadiť rehabilitačný proces. Prediktívna analytika monitoruje faktory ako pracovná záťaž a stres, čím identifikuje riziko zranení ešte pred ich vznikom. Nositeľné technológie ako GPS </w:t>
-      </w:r>
-      <w:proofErr w:type="spellStart"/>
-      <w:r>
-        <w:t>trackery</w:t>
-      </w:r>
-      <w:proofErr w:type="spellEnd"/>
-      <w:r>
-        <w:t xml:space="preserve"> a biometrické senzory poskytujú údaje o fyzickej výkonnosti, ktoré pomáhajú optimalizovať tréningy a odpočinkové cykly. Tento prístup výrazne znižuje riziko zranení a urýchľuje návrat športovcov do plnej výkonnosti.</w:t>
-      </w:r>
-    </w:p>
-    <w:p>
-      <w:r>
-        <w:pict w14:anchorId="70DF43DB">
-          <v:rect id="_x0000_i1034" style="width:0;height:1.5pt" o:hralign="center" o:hrstd="t" o:hr="t" fillcolor="#a0a0a0" stroked="f"/>
-        </w:pict>
-      </w:r>
-    </w:p>
-    <w:p>
-      <w:pPr>
-        <w:rPr>
-          <w:b/>
-          <w:bCs/>
-        </w:rPr>
-      </w:pPr>
-      <w:r>
-        <w:rPr>
-          <w:b/>
-          <w:bCs/>
-        </w:rPr>
-        <w:t xml:space="preserve">Slide </w:t>
-      </w:r>
-      <w:r>
-        <w:rPr>
-          <w:b/>
-          <w:bCs/>
-        </w:rPr>
-        <w:t>10</w:t>
-      </w:r>
-      <w:r>
-        <w:rPr>
-          <w:b/>
-          <w:bCs/>
-        </w:rPr>
-        <w:t>: Nové trendy v športovej vizualizácii</w:t>
-      </w:r>
-    </w:p>
-    <w:p>
-      <w:pPr>
-        <w:numPr>
-          <w:ilvl w:val="0"/>
-          <w:numId w:val="5"/>
-        </w:numPr>
-      </w:pPr>
-      <w:r>
-        <w:rPr>
-          <w:b/>
-          <w:bCs/>
-        </w:rPr>
-        <w:t>Integrácia AI a strojového učenia</w:t>
-      </w:r>
-      <w:r>
-        <w:t>: Pokročilé algoritmy na analýzu výkonu a predikciu výsledkov.</w:t>
-      </w:r>
-    </w:p>
-    <w:p>
-      <w:pPr>
-        <w:numPr>
-          <w:ilvl w:val="0"/>
-          <w:numId w:val="5"/>
-        </w:numPr>
-      </w:pPr>
-      <w:r>
-        <w:rPr>
-          <w:b/>
-          <w:bCs/>
-        </w:rPr>
-        <w:t>Prediktívna analytika</w:t>
-      </w:r>
-      <w:r>
-        <w:t>: Modely predpovedajúce výkonnosť na základe historických dát.</w:t>
-      </w:r>
-    </w:p>
-    <w:p>
-      <w:pPr>
-        <w:numPr>
-          <w:ilvl w:val="0"/>
-          <w:numId w:val="5"/>
-        </w:numPr>
-      </w:pPr>
-      <w:r>
-        <w:rPr>
-          <w:b/>
-          <w:bCs/>
-        </w:rPr>
-        <w:t>Vizualizácie v reálnom čase počas živých udalostí</w:t>
-      </w:r>
-      <w:r>
-        <w:t>: Diváci môžu sledovať analýzu okamžite počas zápasu.</w:t>
-      </w:r>
-    </w:p>
-    <w:p>
-      <w:pPr>
-        <w:numPr>
-          <w:ilvl w:val="0"/>
-          <w:numId w:val="5"/>
-        </w:numPr>
-      </w:pPr>
-      <w:r>
-        <w:rPr>
-          <w:b/>
-          <w:bCs/>
-        </w:rPr>
-        <w:t>Personalizácia vizualizácií</w:t>
-      </w:r>
-      <w:r>
-        <w:t>: Prispôsobenie údajov rôznym používateľom (tréneri, hráči, diváci).</w:t>
-      </w:r>
-    </w:p>
-    <w:p>
-      <w:pPr>
-        <w:numPr>
-          <w:ilvl w:val="0"/>
-          <w:numId w:val="5"/>
-        </w:numPr>
-      </w:pPr>
-      <w:r>
-        <w:rPr>
-          <w:b/>
-          <w:bCs/>
-        </w:rPr>
-        <w:t>Budúcnosť</w:t>
-      </w:r>
-      <w:r>
-        <w:t>: AI a VR technológie umožnia presnejšiu analýzu výkonu a zlepšenie tréningových procesov.</w:t>
-      </w:r>
-    </w:p>
-    <w:p>
-      <w:r>
-        <w:rPr>
-          <w:b/>
-          <w:bCs/>
-        </w:rPr>
-        <w:t>Budúcnosť dátovej vizualizácie</w:t>
-      </w:r>
-      <w:r>
-        <w:t>:</w:t>
-      </w:r>
-      <w:r>
-        <w:br/>
-        <w:t>S pokrokom technológií, ako sú AI a virtuálna realita (VR), sa očakáva, že dátová vizualizácia sa bude naďalej vyvíjať a poskytovať ešte detailnejšie analýzy výkonnosti. Tieto technológie umožnia efektívnejšie školenie a optimalizáciu výkonu športovcov.</w:t>
+        <w:rPr>
+          <w:rFonts w:ascii="Times New Roman" w:eastAsia="Times New Roman" w:hAnsi="Times New Roman" w:cs="Times New Roman"/>
+          <w:kern w:val="0"/>
+          <w:sz w:val="24"/>
+          <w:szCs w:val="24"/>
+          <w:lang w:eastAsia="sk-SK"/>
+          <w14:ligatures w14:val="none"/>
+        </w:rPr>
+        <w:t>. Modely na základe historických dát môžu predpovedať výkonnosť hráčov a tímov, čo poskytuje trénerom a analytikom cenné informácie na optimalizáciu rozhodnutí.</w:t>
+      </w:r>
+    </w:p>
+    <w:p>
+      <w:pPr>
+        <w:spacing w:before="100" w:beforeAutospacing="1" w:after="100" w:afterAutospacing="1" w:line="240" w:lineRule="auto"/>
+        <w:rPr>
+          <w:rFonts w:ascii="Times New Roman" w:eastAsia="Times New Roman" w:hAnsi="Times New Roman" w:cs="Times New Roman"/>
+          <w:kern w:val="0"/>
+          <w:sz w:val="24"/>
+          <w:szCs w:val="24"/>
+          <w:lang w:eastAsia="sk-SK"/>
+          <w14:ligatures w14:val="none"/>
+        </w:rPr>
+      </w:pPr>
+      <w:r>
+        <w:rPr>
+          <w:rFonts w:ascii="Times New Roman" w:eastAsia="Times New Roman" w:hAnsi="Times New Roman" w:cs="Times New Roman"/>
+          <w:kern w:val="0"/>
+          <w:sz w:val="24"/>
+          <w:szCs w:val="24"/>
+          <w:lang w:eastAsia="sk-SK"/>
+          <w14:ligatures w14:val="none"/>
+        </w:rPr>
+        <w:t>Vizualizácie v reálnom čase počas živých udalostí umožňujú divákom sledovať analýzu okamžite počas zápasu, čím sa zlepšuje ich zážitok a pochopenie priebehu hry. Okrem toho, personalizácia vizualizácií zabezpečuje, že údaje sú prispôsobené rôznym používateľom, či už ide o trénerov, hráčov alebo divákov, čo zvyšuje ich hodnotu a využiteľnosť.</w:t>
+      </w:r>
+    </w:p>
+    <w:p>
+      <w:pPr>
+        <w:spacing w:before="100" w:beforeAutospacing="1" w:after="100" w:afterAutospacing="1" w:line="240" w:lineRule="auto"/>
+        <w:rPr>
+          <w:rFonts w:ascii="Times New Roman" w:eastAsia="Times New Roman" w:hAnsi="Times New Roman" w:cs="Times New Roman"/>
+          <w:kern w:val="0"/>
+          <w:sz w:val="24"/>
+          <w:szCs w:val="24"/>
+          <w:lang w:eastAsia="sk-SK"/>
+          <w14:ligatures w14:val="none"/>
+        </w:rPr>
+      </w:pPr>
+      <w:r>
+        <w:rPr>
+          <w:rFonts w:ascii="Times New Roman" w:eastAsia="Times New Roman" w:hAnsi="Times New Roman" w:cs="Times New Roman"/>
+          <w:kern w:val="0"/>
+          <w:sz w:val="24"/>
+          <w:szCs w:val="24"/>
+          <w:lang w:eastAsia="sk-SK"/>
+          <w14:ligatures w14:val="none"/>
+        </w:rPr>
+        <w:t>V budúcnosti sa očakáva, že kombinácia AI, VR a ďalších inovácií prinesie presnejšiu analýzu výkonu a ešte efektívnejšie tréningové procesy, čím sa zlepší celková výkonnosť športovcov a tímov. Tieto technologické pokroky otvárajú nové možnosti pre športovú analýzu, predpovedanie a optimalizáciu, čo môže mať zásadný vplyv na samotné športy a spôsob, akým sa trénujú a analyzujú výkony.</w:t>
       </w:r>
     </w:p>
     <w:p/>
@@ -1315,6 +1615,146 @@
     </w:lvl>
   </w:abstractNum>
   <w:abstractNum w:abstractNumId="1" w15:restartNumberingAfterBreak="0">
+    <w:nsid w:val="16434160"/>
+    <w:multiLevelType w:val="hybridMultilevel"/>
+    <w:tmpl w:val="9C364BD0"/>
+    <w:lvl w:ilvl="0" w:tplc="E5BC0A54">
+      <w:start w:val="1"/>
+      <w:numFmt w:val="bullet"/>
+      <w:lvlText w:val="o"/>
+      <w:lvlJc w:val="left"/>
+      <w:pPr>
+        <w:tabs>
+          <w:tab w:val="num" w:pos="720"/>
+        </w:tabs>
+        <w:ind w:left="720" w:hanging="360"/>
+      </w:pPr>
+      <w:rPr>
+        <w:rFonts w:ascii="Courier New" w:hAnsi="Courier New" w:hint="default"/>
+      </w:rPr>
+    </w:lvl>
+    <w:lvl w:ilvl="1" w:tplc="84B239B4">
+      <w:start w:val="1"/>
+      <w:numFmt w:val="bullet"/>
+      <w:lvlText w:val="o"/>
+      <w:lvlJc w:val="left"/>
+      <w:pPr>
+        <w:tabs>
+          <w:tab w:val="num" w:pos="1440"/>
+        </w:tabs>
+        <w:ind w:left="1440" w:hanging="360"/>
+      </w:pPr>
+      <w:rPr>
+        <w:rFonts w:ascii="Courier New" w:hAnsi="Courier New" w:hint="default"/>
+      </w:rPr>
+    </w:lvl>
+    <w:lvl w:ilvl="2" w:tplc="426C8EE8" w:tentative="1">
+      <w:start w:val="1"/>
+      <w:numFmt w:val="bullet"/>
+      <w:lvlText w:val="o"/>
+      <w:lvlJc w:val="left"/>
+      <w:pPr>
+        <w:tabs>
+          <w:tab w:val="num" w:pos="2160"/>
+        </w:tabs>
+        <w:ind w:left="2160" w:hanging="360"/>
+      </w:pPr>
+      <w:rPr>
+        <w:rFonts w:ascii="Courier New" w:hAnsi="Courier New" w:hint="default"/>
+      </w:rPr>
+    </w:lvl>
+    <w:lvl w:ilvl="3" w:tplc="E8AED794" w:tentative="1">
+      <w:start w:val="1"/>
+      <w:numFmt w:val="bullet"/>
+      <w:lvlText w:val="o"/>
+      <w:lvlJc w:val="left"/>
+      <w:pPr>
+        <w:tabs>
+          <w:tab w:val="num" w:pos="2880"/>
+        </w:tabs>
+        <w:ind w:left="2880" w:hanging="360"/>
+      </w:pPr>
+      <w:rPr>
+        <w:rFonts w:ascii="Courier New" w:hAnsi="Courier New" w:hint="default"/>
+      </w:rPr>
+    </w:lvl>
+    <w:lvl w:ilvl="4" w:tplc="0B7E3B2C" w:tentative="1">
+      <w:start w:val="1"/>
+      <w:numFmt w:val="bullet"/>
+      <w:lvlText w:val="o"/>
+      <w:lvlJc w:val="left"/>
+      <w:pPr>
+        <w:tabs>
+          <w:tab w:val="num" w:pos="3600"/>
+        </w:tabs>
+        <w:ind w:left="3600" w:hanging="360"/>
+      </w:pPr>
+      <w:rPr>
+        <w:rFonts w:ascii="Courier New" w:hAnsi="Courier New" w:hint="default"/>
+      </w:rPr>
+    </w:lvl>
+    <w:lvl w:ilvl="5" w:tplc="5A4EE3B6" w:tentative="1">
+      <w:start w:val="1"/>
+      <w:numFmt w:val="bullet"/>
+      <w:lvlText w:val="o"/>
+      <w:lvlJc w:val="left"/>
+      <w:pPr>
+        <w:tabs>
+          <w:tab w:val="num" w:pos="4320"/>
+        </w:tabs>
+        <w:ind w:left="4320" w:hanging="360"/>
+      </w:pPr>
+      <w:rPr>
+        <w:rFonts w:ascii="Courier New" w:hAnsi="Courier New" w:hint="default"/>
+      </w:rPr>
+    </w:lvl>
+    <w:lvl w:ilvl="6" w:tplc="58A2CA9C" w:tentative="1">
+      <w:start w:val="1"/>
+      <w:numFmt w:val="bullet"/>
+      <w:lvlText w:val="o"/>
+      <w:lvlJc w:val="left"/>
+      <w:pPr>
+        <w:tabs>
+          <w:tab w:val="num" w:pos="5040"/>
+        </w:tabs>
+        <w:ind w:left="5040" w:hanging="360"/>
+      </w:pPr>
+      <w:rPr>
+        <w:rFonts w:ascii="Courier New" w:hAnsi="Courier New" w:hint="default"/>
+      </w:rPr>
+    </w:lvl>
+    <w:lvl w:ilvl="7" w:tplc="3F063682" w:tentative="1">
+      <w:start w:val="1"/>
+      <w:numFmt w:val="bullet"/>
+      <w:lvlText w:val="o"/>
+      <w:lvlJc w:val="left"/>
+      <w:pPr>
+        <w:tabs>
+          <w:tab w:val="num" w:pos="5760"/>
+        </w:tabs>
+        <w:ind w:left="5760" w:hanging="360"/>
+      </w:pPr>
+      <w:rPr>
+        <w:rFonts w:ascii="Courier New" w:hAnsi="Courier New" w:hint="default"/>
+      </w:rPr>
+    </w:lvl>
+    <w:lvl w:ilvl="8" w:tplc="69D6C954" w:tentative="1">
+      <w:start w:val="1"/>
+      <w:numFmt w:val="bullet"/>
+      <w:lvlText w:val="o"/>
+      <w:lvlJc w:val="left"/>
+      <w:pPr>
+        <w:tabs>
+          <w:tab w:val="num" w:pos="6480"/>
+        </w:tabs>
+        <w:ind w:left="6480" w:hanging="360"/>
+      </w:pPr>
+      <w:rPr>
+        <w:rFonts w:ascii="Courier New" w:hAnsi="Courier New" w:hint="default"/>
+      </w:rPr>
+    </w:lvl>
+  </w:abstractNum>
+  <w:abstractNum w:abstractNumId="2" w15:restartNumberingAfterBreak="0">
     <w:nsid w:val="3BA85FBE"/>
     <w:multiLevelType w:val="multilevel"/>
     <w:tmpl w:val="AC5CEF9E"/>
@@ -1463,7 +1903,7 @@
       </w:rPr>
     </w:lvl>
   </w:abstractNum>
-  <w:abstractNum w:abstractNumId="2" w15:restartNumberingAfterBreak="0">
+  <w:abstractNum w:abstractNumId="3" w15:restartNumberingAfterBreak="0">
     <w:nsid w:val="4BED063B"/>
     <w:multiLevelType w:val="multilevel"/>
     <w:tmpl w:val="641879DE"/>
@@ -1612,7 +2052,7 @@
       </w:rPr>
     </w:lvl>
   </w:abstractNum>
-  <w:abstractNum w:abstractNumId="3" w15:restartNumberingAfterBreak="0">
+  <w:abstractNum w:abstractNumId="4" w15:restartNumberingAfterBreak="0">
     <w:nsid w:val="4E780848"/>
     <w:multiLevelType w:val="multilevel"/>
     <w:tmpl w:val="CE76398E"/>
@@ -1761,7 +2201,7 @@
       </w:rPr>
     </w:lvl>
   </w:abstractNum>
-  <w:abstractNum w:abstractNumId="4" w15:restartNumberingAfterBreak="0">
+  <w:abstractNum w:abstractNumId="5" w15:restartNumberingAfterBreak="0">
     <w:nsid w:val="518229C9"/>
     <w:multiLevelType w:val="multilevel"/>
     <w:tmpl w:val="7870053A"/>
@@ -1910,7 +2350,7 @@
       </w:rPr>
     </w:lvl>
   </w:abstractNum>
-  <w:abstractNum w:abstractNumId="5" w15:restartNumberingAfterBreak="0">
+  <w:abstractNum w:abstractNumId="6" w15:restartNumberingAfterBreak="0">
     <w:nsid w:val="77543532"/>
     <w:multiLevelType w:val="multilevel"/>
     <w:tmpl w:val="100A98A8"/>
@@ -2059,7 +2499,7 @@
       </w:rPr>
     </w:lvl>
   </w:abstractNum>
-  <w:abstractNum w:abstractNumId="6" w15:restartNumberingAfterBreak="0">
+  <w:abstractNum w:abstractNumId="7" w15:restartNumberingAfterBreak="0">
     <w:nsid w:val="7F023479"/>
     <w:multiLevelType w:val="multilevel"/>
     <w:tmpl w:val="70B65F1C"/>
@@ -2079,7 +2519,7 @@
         <w:sz w:val="20"/>
       </w:rPr>
     </w:lvl>
-    <w:lvl w:ilvl="1" w:tentative="1">
+    <w:lvl w:ilvl="1">
       <w:start w:val="1"/>
       <w:numFmt w:val="bullet"/>
       <w:lvlText w:val="o"/>
@@ -2209,25 +2649,28 @@
     </w:lvl>
   </w:abstractNum>
   <w:num w:numId="1" w16cid:durableId="2051689336">
-    <w:abstractNumId w:val="5"/>
+    <w:abstractNumId w:val="6"/>
   </w:num>
   <w:num w:numId="2" w16cid:durableId="2097554145">
     <w:abstractNumId w:val="0"/>
   </w:num>
   <w:num w:numId="3" w16cid:durableId="218054478">
-    <w:abstractNumId w:val="1"/>
+    <w:abstractNumId w:val="2"/>
   </w:num>
   <w:num w:numId="4" w16cid:durableId="1551769473">
-    <w:abstractNumId w:val="2"/>
+    <w:abstractNumId w:val="3"/>
   </w:num>
   <w:num w:numId="5" w16cid:durableId="1787189697">
+    <w:abstractNumId w:val="5"/>
+  </w:num>
+  <w:num w:numId="6" w16cid:durableId="272785055">
+    <w:abstractNumId w:val="7"/>
+  </w:num>
+  <w:num w:numId="7" w16cid:durableId="1026521162">
     <w:abstractNumId w:val="4"/>
   </w:num>
-  <w:num w:numId="6" w16cid:durableId="272785055">
-    <w:abstractNumId w:val="6"/>
-  </w:num>
-  <w:num w:numId="7" w16cid:durableId="1026521162">
-    <w:abstractNumId w:val="3"/>
+  <w:num w:numId="8" w16cid:durableId="322198334">
+    <w:abstractNumId w:val="1"/>
   </w:num>
   <w:numIdMacAtCleanup w:val="7"/>
 </w:numbering>
@@ -2836,7 +3279,6 @@
   <w:style w:type="character" w:default="1" w:styleId="Predvolenpsmoodseku">
     <w:name w:val="Default Paragraph Font"/>
     <w:uiPriority w:val="1"/>
-    <w:semiHidden/>
     <w:unhideWhenUsed/>
   </w:style>
   <w:style w:type="table" w:default="1" w:styleId="Normlnatabuka">

</xml_diff>